<commit_message>
Revisar documentação acerca do dicionário de dados e glossário #16.CLOSED
</commit_message>
<xml_diff>
--- a/Requisitos/GLOSSARIO.docx
+++ b/Requisitos/GLOSSARIO.docx
@@ -182,114 +182,6 @@
       <w:tr>
         <w:trPr>
           <w:cantSplit w:val="0"/>
-          <w:trHeight w:val="960" w:hRule="atLeast"/>
-          <w:tblHeader w:val="0"/>
-        </w:trPr>
-        <w:tc>
-          <w:tcPr>
-            <w:shd w:fill="auto" w:val="clear"/>
-            <w:tcMar>
-              <w:top w:w="100.0" w:type="dxa"/>
-              <w:left w:w="100.0" w:type="dxa"/>
-              <w:bottom w:w="100.0" w:type="dxa"/>
-              <w:right w:w="100.0" w:type="dxa"/>
-            </w:tcMar>
-            <w:vAlign w:val="top"/>
-          </w:tcPr>
-          <w:p>
-            <w:pPr>
-              <w:keepNext w:val="0"/>
-              <w:keepLines w:val="0"/>
-              <w:pageBreakBefore w:val="0"/>
-              <w:widowControl w:val="0"/>
-              <w:pBdr>
-                <w:top w:space="0" w:sz="0" w:val="nil"/>
-                <w:left w:space="0" w:sz="0" w:val="nil"/>
-                <w:bottom w:space="0" w:sz="0" w:val="nil"/>
-                <w:right w:space="0" w:sz="0" w:val="nil"/>
-                <w:between w:space="0" w:sz="0" w:val="nil"/>
-              </w:pBdr>
-              <w:shd w:fill="auto" w:val="clear"/>
-              <w:spacing w:after="0" w:before="0" w:line="240" w:lineRule="auto"/>
-              <w:ind w:left="0" w:right="0" w:firstLine="0"/>
-              <w:jc w:val="left"/>
-              <w:rPr/>
-            </w:pPr>
-            <w:r>
-              <w:rPr>
-                <w:rtl w:val="0"/>
-              </w:rPr>
-            </w:r>
-          </w:p>
-          <w:p>
-            <w:pPr>
-              <w:keepNext w:val="0"/>
-              <w:keepLines w:val="0"/>
-              <w:pageBreakBefore w:val="0"/>
-              <w:widowControl w:val="0"/>
-              <w:pBdr>
-                <w:top w:space="0" w:sz="0" w:val="nil"/>
-                <w:left w:space="0" w:sz="0" w:val="nil"/>
-                <w:bottom w:space="0" w:sz="0" w:val="nil"/>
-                <w:right w:space="0" w:sz="0" w:val="nil"/>
-                <w:between w:space="0" w:sz="0" w:val="nil"/>
-              </w:pBdr>
-              <w:shd w:fill="auto" w:val="clear"/>
-              <w:spacing w:after="0" w:before="0" w:line="240" w:lineRule="auto"/>
-              <w:ind w:left="0" w:right="0" w:firstLine="0"/>
-              <w:jc w:val="left"/>
-              <w:rPr/>
-            </w:pPr>
-            <w:r>
-              <w:rPr>
-                <w:rtl w:val="0"/>
-              </w:rPr>
-              <w:t xml:space="preserve">Cliente</w:t>
-            </w:r>
-          </w:p>
-        </w:tc>
-        <w:tc>
-          <w:tcPr>
-            <w:shd w:fill="auto" w:val="clear"/>
-            <w:tcMar>
-              <w:top w:w="100.0" w:type="dxa"/>
-              <w:left w:w="100.0" w:type="dxa"/>
-              <w:bottom w:w="100.0" w:type="dxa"/>
-              <w:right w:w="100.0" w:type="dxa"/>
-            </w:tcMar>
-            <w:vAlign w:val="top"/>
-          </w:tcPr>
-          <w:p>
-            <w:pPr>
-              <w:keepNext w:val="0"/>
-              <w:keepLines w:val="0"/>
-              <w:pageBreakBefore w:val="0"/>
-              <w:widowControl w:val="0"/>
-              <w:pBdr>
-                <w:top w:space="0" w:sz="0" w:val="nil"/>
-                <w:left w:space="0" w:sz="0" w:val="nil"/>
-                <w:bottom w:space="0" w:sz="0" w:val="nil"/>
-                <w:right w:space="0" w:sz="0" w:val="nil"/>
-                <w:between w:space="0" w:sz="0" w:val="nil"/>
-              </w:pBdr>
-              <w:shd w:fill="auto" w:val="clear"/>
-              <w:spacing w:after="0" w:before="0" w:line="240" w:lineRule="auto"/>
-              <w:ind w:left="0" w:right="0" w:firstLine="0"/>
-              <w:jc w:val="left"/>
-              <w:rPr/>
-            </w:pPr>
-            <w:r>
-              <w:rPr>
-                <w:rtl w:val="0"/>
-              </w:rPr>
-              <w:t xml:space="preserve">“Termo relacionado a entidade cliente que irá usufruir do veículo disponibilizado pelo proprietário via software CoAuto. ”</w:t>
-            </w:r>
-          </w:p>
-        </w:tc>
-      </w:tr>
-      <w:tr>
-        <w:trPr>
-          <w:cantSplit w:val="0"/>
           <w:trHeight w:val="518.935546875" w:hRule="atLeast"/>
           <w:tblHeader w:val="0"/>
         </w:trPr>
@@ -460,57 +352,7 @@
               <w:rPr>
                 <w:rtl w:val="0"/>
               </w:rPr>
-            </w:r>
-          </w:p>
-          <w:p>
-            <w:pPr>
-              <w:keepNext w:val="0"/>
-              <w:keepLines w:val="0"/>
-              <w:pageBreakBefore w:val="0"/>
-              <w:widowControl w:val="0"/>
-              <w:pBdr>
-                <w:top w:space="0" w:sz="0" w:val="nil"/>
-                <w:left w:space="0" w:sz="0" w:val="nil"/>
-                <w:bottom w:space="0" w:sz="0" w:val="nil"/>
-                <w:right w:space="0" w:sz="0" w:val="nil"/>
-                <w:between w:space="0" w:sz="0" w:val="nil"/>
-              </w:pBdr>
-              <w:shd w:fill="auto" w:val="clear"/>
-              <w:spacing w:after="0" w:before="0" w:line="240" w:lineRule="auto"/>
-              <w:ind w:left="0" w:right="0" w:firstLine="0"/>
-              <w:jc w:val="left"/>
-              <w:rPr/>
-            </w:pPr>
-            <w:r>
-              <w:rPr>
-                <w:rtl w:val="0"/>
-              </w:rPr>
-              <w:t xml:space="preserve">Empresa</w:t>
-            </w:r>
-          </w:p>
-          <w:p>
-            <w:pPr>
-              <w:keepNext w:val="0"/>
-              <w:keepLines w:val="0"/>
-              <w:pageBreakBefore w:val="0"/>
-              <w:widowControl w:val="0"/>
-              <w:pBdr>
-                <w:top w:space="0" w:sz="0" w:val="nil"/>
-                <w:left w:space="0" w:sz="0" w:val="nil"/>
-                <w:bottom w:space="0" w:sz="0" w:val="nil"/>
-                <w:right w:space="0" w:sz="0" w:val="nil"/>
-                <w:between w:space="0" w:sz="0" w:val="nil"/>
-              </w:pBdr>
-              <w:shd w:fill="auto" w:val="clear"/>
-              <w:spacing w:after="0" w:before="0" w:line="240" w:lineRule="auto"/>
-              <w:ind w:left="0" w:right="0" w:firstLine="0"/>
-              <w:jc w:val="left"/>
-              <w:rPr/>
-            </w:pPr>
-            <w:r>
-              <w:rPr>
-                <w:rtl w:val="0"/>
-              </w:rPr>
+              <w:t xml:space="preserve">Usuário</w:t>
             </w:r>
           </w:p>
         </w:tc>
@@ -548,90 +390,7 @@
               <w:rPr>
                 <w:rtl w:val="0"/>
               </w:rPr>
-              <w:t xml:space="preserve">“Termo relacionado à entidade Provedora de software para proprietários de veículos e clientes.“</w:t>
-            </w:r>
-          </w:p>
-        </w:tc>
-      </w:tr>
-      <w:tr>
-        <w:trPr>
-          <w:cantSplit w:val="0"/>
-          <w:trHeight w:val="484.4677734375" w:hRule="atLeast"/>
-          <w:tblHeader w:val="0"/>
-        </w:trPr>
-        <w:tc>
-          <w:tcPr>
-            <w:shd w:fill="auto" w:val="clear"/>
-            <w:tcMar>
-              <w:top w:w="100.0" w:type="dxa"/>
-              <w:left w:w="100.0" w:type="dxa"/>
-              <w:bottom w:w="100.0" w:type="dxa"/>
-              <w:right w:w="100.0" w:type="dxa"/>
-            </w:tcMar>
-            <w:vAlign w:val="top"/>
-          </w:tcPr>
-          <w:p>
-            <w:pPr>
-              <w:keepNext w:val="0"/>
-              <w:keepLines w:val="0"/>
-              <w:pageBreakBefore w:val="0"/>
-              <w:widowControl w:val="0"/>
-              <w:pBdr>
-                <w:top w:space="0" w:sz="0" w:val="nil"/>
-                <w:left w:space="0" w:sz="0" w:val="nil"/>
-                <w:bottom w:space="0" w:sz="0" w:val="nil"/>
-                <w:right w:space="0" w:sz="0" w:val="nil"/>
-                <w:between w:space="0" w:sz="0" w:val="nil"/>
-              </w:pBdr>
-              <w:shd w:fill="auto" w:val="clear"/>
-              <w:spacing w:after="0" w:before="0" w:line="240" w:lineRule="auto"/>
-              <w:ind w:left="0" w:right="0" w:firstLine="0"/>
-              <w:jc w:val="left"/>
-              <w:rPr/>
-            </w:pPr>
-            <w:r>
-              <w:rPr>
-                <w:rtl w:val="0"/>
-              </w:rPr>
-              <w:t xml:space="preserve">Pessoa</w:t>
-            </w:r>
-          </w:p>
-        </w:tc>
-        <w:tc>
-          <w:tcPr>
-            <w:shd w:fill="auto" w:val="clear"/>
-            <w:tcMar>
-              <w:top w:w="100.0" w:type="dxa"/>
-              <w:left w:w="100.0" w:type="dxa"/>
-              <w:bottom w:w="100.0" w:type="dxa"/>
-              <w:right w:w="100.0" w:type="dxa"/>
-            </w:tcMar>
-            <w:vAlign w:val="top"/>
-          </w:tcPr>
-          <w:p>
-            <w:pPr>
-              <w:keepNext w:val="0"/>
-              <w:keepLines w:val="0"/>
-              <w:pageBreakBefore w:val="0"/>
-              <w:widowControl w:val="0"/>
-              <w:pBdr>
-                <w:top w:space="0" w:sz="0" w:val="nil"/>
-                <w:left w:space="0" w:sz="0" w:val="nil"/>
-                <w:bottom w:space="0" w:sz="0" w:val="nil"/>
-                <w:right w:space="0" w:sz="0" w:val="nil"/>
-                <w:between w:space="0" w:sz="0" w:val="nil"/>
-              </w:pBdr>
-              <w:shd w:fill="auto" w:val="clear"/>
-              <w:spacing w:after="0" w:before="0" w:line="240" w:lineRule="auto"/>
-              <w:ind w:left="0" w:right="0" w:firstLine="0"/>
-              <w:jc w:val="left"/>
-              <w:rPr/>
-            </w:pPr>
-            <w:r>
-              <w:rPr>
-                <w:rtl w:val="0"/>
-              </w:rPr>
-              <w:t xml:space="preserve">“Termo relacionado à entidade pai de Cliente e Proprietário ”</w:t>
+              <w:t xml:space="preserve">“Termo relacionado à entidade pai do Proprietário ”</w:t>
             </w:r>
           </w:p>
         </w:tc>

</xml_diff>